<commit_message>
Added support zip-Powershell, fixed Unit Test and some docx-stuff
</commit_message>
<xml_diff>
--- a/formpacks/notfallpass/templates/a4.docx
+++ b/formpacks/notfallpass/templates/a4.docx
@@ -11,19 +11,19 @@
       </w:pPr>
       <w:r>
         <w:rPr/>
-        <w:t>{{t:notfallpass.title}}</w:t>
-      </w:r>
-    </w:p>
-    <w:p>
-      <w:pPr>
-        <w:pStyle w:val="Normal"/>
-        <w:bidi w:val="0"/>
-        <w:jc w:val="left"/>
-        <w:rPr/>
-      </w:pPr>
-      <w:r>
-        <w:rPr/>
-        <w:t>{{t:notfallpass.section.person.title}}</w:t>
+        <w:t>{{t.notfallpass.title}}</w:t>
+      </w:r>
+    </w:p>
+    <w:p>
+      <w:pPr>
+        <w:pStyle w:val="Normal"/>
+        <w:bidi w:val="0"/>
+        <w:jc w:val="left"/>
+        <w:rPr/>
+      </w:pPr>
+      <w:r>
+        <w:rPr/>
+        <w:t>{{t.notfallpass.section.person.title}}</w:t>
       </w:r>
     </w:p>
     <w:p>
@@ -59,7 +59,7 @@
       </w:pPr>
       <w:r>
         <w:rPr/>
-        <w:t>{{t:notfallpass.section.contacts.title}}</w:t>
+        <w:t>{{t.notfallpass.section.contacts.title}}</w:t>
       </w:r>
     </w:p>
     <w:p>
@@ -107,7 +107,7 @@
       </w:pPr>
       <w:r>
         <w:rPr/>
-        <w:t>{{t:notfallpass.section.medications.title}}</w:t>
+        <w:t>{{t.notfallpass.section.medications.title}}</w:t>
       </w:r>
     </w:p>
     <w:p>
@@ -155,7 +155,7 @@
       </w:pPr>
       <w:r>
         <w:rPr/>
-        <w:t>{{t:notfallpass.section.symptoms.title}}</w:t>
+        <w:t>{{t.notfallpass.section.symptoms.title}}</w:t>
       </w:r>
     </w:p>
     <w:p>
@@ -179,7 +179,7 @@
       </w:pPr>
       <w:r>
         <w:rPr/>
-        <w:t>{{t:notfallpass.section.diagnoses.title}}</w:t>
+        <w:t>{{t.notfallpass.section.diagnoses.title}}</w:t>
       </w:r>
     </w:p>
     <w:p>
@@ -239,7 +239,7 @@
       </w:pPr>
       <w:r>
         <w:rPr/>
-        <w:t>{{t:notfallpass.section.allergies.title}}</w:t>
+        <w:t>{{t.notfallpass.section.allergies.title}}</w:t>
       </w:r>
     </w:p>
     <w:p>
@@ -263,7 +263,7 @@
       </w:pPr>
       <w:r>
         <w:rPr/>
-        <w:t>{{t:notfallpass.section.doctor.title}}</w:t>
+        <w:t>{{t.notfallpass.section.doctor.title}}</w:t>
       </w:r>
     </w:p>
     <w:p>
@@ -297,7 +297,7 @@
       <w:pgNumType w:fmt="decimal"/>
       <w:formProt w:val="false"/>
       <w:textDirection w:val="lrTb"/>
-      <w:docGrid w:type="default" w:linePitch="100" w:charSpace="4294963199"/>
+      <w:docGrid w:type="default" w:linePitch="100" w:charSpace="0"/>
     </w:sectPr>
   </w:body>
 </w:document>
@@ -326,7 +326,10 @@
     <w:qFormat/>
     <w:pPr>
       <w:widowControl w:val="false"/>
+      <w:suppressAutoHyphens w:val="true"/>
       <w:bidi w:val="0"/>
+      <w:spacing w:before="0" w:after="0"/>
+      <w:jc w:val="left"/>
     </w:pPr>
     <w:rPr>
       <w:rFonts w:ascii="Calibri" w:hAnsi="Calibri" w:eastAsia="NSimSun" w:cs="Arial"/>
@@ -386,6 +389,32 @@
   </w:style>
   <w:style w:type="paragraph" w:styleId="Verzeichnis">
     <w:name w:val="Verzeichnis"/>
+    <w:basedOn w:val="Normal"/>
+    <w:qFormat/>
+    <w:pPr>
+      <w:suppressLineNumbers/>
+    </w:pPr>
+    <w:rPr>
+      <w:rFonts w:cs="Arial"/>
+    </w:rPr>
+  </w:style>
+  <w:style w:type="paragraph" w:styleId="berschriftuser">
+    <w:name w:val="Überschrift (user)"/>
+    <w:basedOn w:val="Normal"/>
+    <w:next w:val="BodyText"/>
+    <w:qFormat/>
+    <w:pPr>
+      <w:keepNext w:val="true"/>
+      <w:spacing w:before="240" w:after="120"/>
+    </w:pPr>
+    <w:rPr>
+      <w:rFonts w:ascii="Liberation Sans" w:hAnsi="Liberation Sans" w:eastAsia="Microsoft YaHei" w:cs="Arial"/>
+      <w:sz w:val="28"/>
+      <w:szCs w:val="28"/>
+    </w:rPr>
+  </w:style>
+  <w:style w:type="paragraph" w:styleId="Verzeichnisuser">
+    <w:name w:val="Verzeichnis (user)"/>
     <w:basedOn w:val="Normal"/>
     <w:qFormat/>
     <w:pPr>

</xml_diff>

<commit_message>
finally working + doc
</commit_message>
<xml_diff>
--- a/formpacks/notfallpass/templates/a4.docx
+++ b/formpacks/notfallpass/templates/a4.docx
@@ -89,7 +89,7 @@
         <w:rPr>
           <w:b w:val="0"/>
         </w:rPr>
-        <w:t>{{c.name}} | {{c.phone}} | {{c.relation}}</w:t>
+        <w:t>{{INS $c.name}} | {{INS $c.phone}} | {{INS $c.relation}}</w:t>
       </w:r>
     </w:p>
     <w:p>
@@ -100,7 +100,7 @@
         <w:rPr>
           <w:b w:val="0"/>
         </w:rPr>
-        <w:t>{{END-FOR}}</w:t>
+        <w:t>{{END-FOR c}}</w:t>
       </w:r>
     </w:p>
     <w:p>
@@ -133,7 +133,7 @@
         <w:rPr>
           <w:b w:val="0"/>
         </w:rPr>
-        <w:t>{{m.name}} | {{m.dosage}} | {{m.schedule}}</w:t>
+        <w:t>{{INS $m.name}} | {{INS $m.dosage}} | {{INS $m.schedule}}</w:t>
       </w:r>
     </w:p>
     <w:p>
@@ -144,7 +144,7 @@
         <w:rPr>
           <w:b w:val="0"/>
         </w:rPr>
-        <w:t>{{END-FOR}}</w:t>
+        <w:t>{{END-FOR m}}</w:t>
       </w:r>
     </w:p>
     <w:p>
@@ -210,7 +210,7 @@
         <w:rPr>
           <w:b w:val="0"/>
         </w:rPr>
-        <w:t>{{p}}</w:t>
+        <w:t>{{INS $p}}</w:t>
       </w:r>
     </w:p>
     <w:p>
@@ -221,7 +221,7 @@
         <w:rPr>
           <w:b w:val="0"/>
         </w:rPr>
-        <w:t>{{END-FOR}}</w:t>
+        <w:t>{{END-FOR p}}</w:t>
       </w:r>
     </w:p>
     <w:p>

</xml_diff>